<commit_message>
adding comments on gray matter probability
git-svn-id: https://advants.svn.sourceforge.net/svnroot/advants@540 fd2da0a4-d968-48df-9cb5-d8c496287cbf
</commit_message>
<xml_diff>
--- a/Documentation/ANTSMethodologySummary.docx
+++ b/Documentation/ANTSMethodologySummary.docx
@@ -4,6 +4,7 @@
   <w:body>
     <w:p>
       <w:pPr>
+        <w:ind w:firstLine="240"/>
         <w:rPr>
           <w:b/>
         </w:rPr>
@@ -30,7 +31,13 @@
     <w:p/>
     <w:p>
       <w:r>
-        <w:t xml:space="preserve">ANTS cross-sectional studies deform each individual dataset into a standard local template space and/or a canonical stereotactic coordinate system [1] [2].  The core processing is based on mapping T1 structural MRI to an optimal template space, which is defined as the population-specific, unbiased average shape and appearance image derived from a representative population [3] [4].   The coordinate deformations themselves are smooth and invertible, that is, </w:t>
+        <w:t xml:space="preserve">ANTS cross-sectional studies deform each individual dataset into a standard local template space and/or a canonical stereotactic coordinate system [1] [2].  </w:t>
+      </w:r>
+      <w:r>
+        <w:t xml:space="preserve">The core processing maps </w:t>
+      </w:r>
+      <w:r>
+        <w:t xml:space="preserve">T1 structural MRI to an optimal template space, which is defined as the population-specific, unbiased average shape and appearance image derived from a representative population [3] [4].   The coordinate deformations themselves are smooth and invertible, that is, </w:t>
       </w:r>
       <w:r>
         <w:rPr>
@@ -48,13 +55,49 @@
         <w:t>symmetric</w:t>
       </w:r>
       <w:r>
-        <w:t xml:space="preserve"> in that they are not biased towards the reference space chosen to compute the mappings. Moreover, these topology-preserving maps are able to capture the large deformation necessary to aggregate populations of images in a common space.  Recent evaluation studies suggest that ANTS-based normalization is perhaps the most stable and reliable currently available [1] [2].  These algorithms allow template-based priors to guide cortical segmentation and compute cortical thickness [5] and sub-structure labeling (hippocampus, thalamus, etc) in the patient space [6] [7].  ANTS may also leverage user-guidance in the normalization to perform either exact or partial matching [8].</w:t>
+        <w:t xml:space="preserve"> in that they are not biased towards the reference space chosen to compute the mappings. Moreover, these topol</w:t>
+      </w:r>
+      <w:r>
+        <w:t xml:space="preserve">ogy-preserving maps </w:t>
+      </w:r>
+      <w:r>
+        <w:t xml:space="preserve">capture the large deformation necessary to aggregate populations of images in a common space.  Recent evaluation studies suggest that ANTS-based normalization is the most stable and reliable currently available [1] [2]. </w:t>
+      </w:r>
+      <w:r>
+        <w:t xml:space="preserve"> After defining the template image to target image coordinate transformation, we employ </w:t>
+      </w:r>
+      <w:r>
+        <w:t xml:space="preserve">template-based priors to guide cortical </w:t>
+      </w:r>
+      <w:r>
+        <w:t xml:space="preserve">gray matter </w:t>
+      </w:r>
+      <w:r>
+        <w:t>segmentation</w:t>
+      </w:r>
+      <w:r>
+        <w:t>, cortical parcellation</w:t>
+      </w:r>
+      <w:r>
+        <w:t xml:space="preserve"> and compute cortical thickness [5] and sub-structure labeling (hippocampus, thalamus, etc) in the patient space [6] [7].  ANTS may also leverage user-guidance in the normalization to perform either exact or partial matching</w:t>
+      </w:r>
+      <w:r>
+        <w:t xml:space="preserve"> between labels or landmarks defined by the user</w:t>
+      </w:r>
+      <w:r>
+        <w:t xml:space="preserve"> [8].</w:t>
       </w:r>
     </w:p>
     <w:p/>
     <w:p>
       <w:r>
-        <w:t xml:space="preserve">ANTS may be used to consistently standardize and normalize data from T1 as well as other modalities.   For instance, </w:t>
+        <w:t xml:space="preserve">ANTS </w:t>
+      </w:r>
+      <w:r>
+        <w:t xml:space="preserve">is applicable to </w:t>
+      </w:r>
+      <w:r>
+        <w:t xml:space="preserve">T1 as well as other modalities.   For instance, </w:t>
       </w:r>
       <w:r>
         <w:rPr>
@@ -63,7 +106,25 @@
         <w:t>PipeDream</w:t>
       </w:r>
       <w:r>
-        <w:t xml:space="preserve">, a new tool, automates reconstruction of diffusion tensor (DT) data from diffusion-weighted images, and uses ANTS to perform brain masking in the DT space and subsequent distortion correction to T1.  The use of both modalities together optimizes the normalization of the subject coordinate system into a multivariate reference frame [9] [10].  Similar strategies are available for functional and perfusion modalities.  Integrative studies of function, cortex and connectivity may then be performed [9]. </w:t>
+        <w:t xml:space="preserve">, a new tool, automates reconstruction of diffusion tensor (DT) data from diffusion-weighted images, and uses ANTS to perform brain masking in the DT space and subsequent distortion correction to T1. </w:t>
+      </w:r>
+      <w:r>
+        <w:t xml:space="preserve">We use </w:t>
+      </w:r>
+      <w:r>
+        <w:t>both modalities together</w:t>
+      </w:r>
+      <w:r>
+        <w:t xml:space="preserve"> to optimize</w:t>
+      </w:r>
+      <w:r>
+        <w:t xml:space="preserve"> the normalization of the subject coordinate system into a multivariate reference frame [9] [10].  Similar strategies are available for functio</w:t>
+      </w:r>
+      <w:r>
+        <w:t>nal and perfusion modalities.  I</w:t>
+      </w:r>
+      <w:r>
+        <w:t xml:space="preserve">ntegrative studies of function, cortex and connectivity may then be performed [9]. </w:t>
       </w:r>
     </w:p>
     <w:p/>
@@ -75,7 +136,37 @@
     <w:p/>
     <w:p>
       <w:r>
-        <w:t xml:space="preserve">In summary, ANTS uses diffeomorphic brain mapping to collect multivariate imaging data – across a population – into both group and stereotactic template spaces.  As ANTS may be used to reconstruct both cortical thickness and diffusion tensor related variables, such as the fractional anisotropy, we are able to perform both traditional jacobian studies and studies that use descriptors of optimal power for both gray (cortical thickness) and white matter (DTI).  ANTS also provides prior predictions in subject space of the location of cortex, hippocampi and other deep brain structures.  Finally, ANTS easily adapts cross-sectional methodology for optimal longitudinal-specific processing protocols.  </w:t>
+        <w:t xml:space="preserve">In summary, ANTS uses diffeomorphic brain mapping to collect multivariate imaging data – across a population – into both group and stereotactic template spaces.  As ANTS may be used to reconstruct </w:t>
+      </w:r>
+      <w:r>
+        <w:t>gray matter,</w:t>
+      </w:r>
+      <w:r>
+        <w:t xml:space="preserve"> cortical thickness and diffusion tensor related variables, such as the fractional anisotropy, we are able to perform both traditional </w:t>
+      </w:r>
+      <w:r>
+        <w:t>J</w:t>
+      </w:r>
+      <w:r>
+        <w:t>acobian</w:t>
+      </w:r>
+      <w:r>
+        <w:t>-based morphometry</w:t>
+      </w:r>
+      <w:r>
+        <w:t xml:space="preserve"> studies and studies that use descriptor</w:t>
+      </w:r>
+      <w:r>
+        <w:t>s of optimal power for both cortex</w:t>
+      </w:r>
+      <w:r>
+        <w:t xml:space="preserve"> (</w:t>
+      </w:r>
+      <w:r>
+        <w:t xml:space="preserve">gray matter probability, </w:t>
+      </w:r>
+      <w:r>
+        <w:t xml:space="preserve">cortical thickness) and white matter (DTI).  ANTS also provides prior predictions in subject space of the location of cortex, hippocampi and other deep brain structures.  Finally, ANTS easily adapts cross-sectional methodology for optimal longitudinal-specific processing protocols.  </w:t>
       </w:r>
     </w:p>
     <w:p>
@@ -1346,14 +1437,6 @@
         </w:rPr>
         <w:t>[7] Avants, B. B., Schoenemann, P.T., Gee, J.C., 2006. Landmark and Intensity Driven Lagrangian Frame Diffeomorphic Image Registration: Application to Functionally and Structurally-based Inter-Species Comparison, Medical Image Analysis v. 10(3):397-412.</w:t>
       </w:r>
-    </w:p>
-    <w:p>
-      <w:pPr>
-        <w:rPr>
-          <w:color w:val="000000"/>
-          <w:sz w:val="16"/>
-        </w:rPr>
-      </w:pPr>
     </w:p>
     <w:p>
       <w:pPr>

</xml_diff>